<commit_message>
Prep supplement and stable data replication links for SNP data
</commit_message>
<xml_diff>
--- a/manuscript/Coauthors/PNAS/CoverLetterv1.docx
+++ b/manuscript/Coauthors/PNAS/CoverLetterv1.docx
@@ -381,7 +381,27 @@
           <w:sz w:val="24"/>
           <w:szCs w:val="24"/>
         </w:rPr>
-        <w:t xml:space="preserve">panel of clonally replicated switchgrass genotypes planted across the native latitudinal range of switchgrass. </w:t>
+        <w:t xml:space="preserve">panel of clonally replicated switchgrass genotypes </w:t>
+      </w:r>
+      <w:r>
+        <w:rPr>
+          <w:rFonts w:cs="Arial"/>
+          <w:i w:val="false"/>
+          <w:iCs w:val="false"/>
+          <w:sz w:val="24"/>
+          <w:szCs w:val="24"/>
+        </w:rPr>
+        <w:t>grown at common gardens</w:t>
+      </w:r>
+      <w:r>
+        <w:rPr>
+          <w:rFonts w:cs="Arial"/>
+          <w:i w:val="false"/>
+          <w:iCs w:val="false"/>
+          <w:sz w:val="24"/>
+          <w:szCs w:val="24"/>
+        </w:rPr>
+        <w:t xml:space="preserve"> across the native latitudinal range of switchgrass. </w:t>
       </w:r>
       <w:r>
         <w:rPr>
@@ -646,17 +666,7 @@
           <w:szCs w:val="24"/>
         </w:rPr>
         <w:tab/>
-        <w:t>F</w:t>
-      </w:r>
-      <w:r>
-        <w:rPr>
-          <w:rFonts w:cs="Arial"/>
-          <w:i w:val="false"/>
-          <w:iCs w:val="false"/>
-          <w:sz w:val="24"/>
-          <w:szCs w:val="24"/>
-        </w:rPr>
-        <w:t xml:space="preserve">inally, </w:t>
+        <w:t xml:space="preserve">Finally, </w:t>
       </w:r>
       <w:r>
         <w:rPr>
@@ -846,7 +856,47 @@
           <w:sz w:val="24"/>
           <w:szCs w:val="24"/>
         </w:rPr>
-        <w:t>for the insights it provides into this important issue.</w:t>
+        <w:t>for the insights it provides into th</w:t>
+      </w:r>
+      <w:r>
+        <w:rPr>
+          <w:rFonts w:cs="Arial"/>
+          <w:i w:val="false"/>
+          <w:iCs w:val="false"/>
+          <w:sz w:val="24"/>
+          <w:szCs w:val="24"/>
+        </w:rPr>
+        <w:t>ese</w:t>
+      </w:r>
+      <w:r>
+        <w:rPr>
+          <w:rFonts w:cs="Arial"/>
+          <w:i w:val="false"/>
+          <w:iCs w:val="false"/>
+          <w:sz w:val="24"/>
+          <w:szCs w:val="24"/>
+        </w:rPr>
+        <w:t xml:space="preserve"> important issue</w:t>
+      </w:r>
+      <w:r>
+        <w:rPr>
+          <w:rFonts w:cs="Arial"/>
+          <w:i w:val="false"/>
+          <w:iCs w:val="false"/>
+          <w:sz w:val="24"/>
+          <w:szCs w:val="24"/>
+        </w:rPr>
+        <w:t>s</w:t>
+      </w:r>
+      <w:r>
+        <w:rPr>
+          <w:rFonts w:cs="Arial"/>
+          <w:i w:val="false"/>
+          <w:iCs w:val="false"/>
+          <w:sz w:val="24"/>
+          <w:szCs w:val="24"/>
+        </w:rPr>
+        <w:t>.</w:t>
       </w:r>
     </w:p>
     <w:p>
@@ -872,6 +922,58 @@
           <w:szCs w:val="24"/>
         </w:rPr>
         <w:tab/>
+      </w:r>
+    </w:p>
+    <w:p>
+      <w:pPr>
+        <w:pStyle w:val="Normal"/>
+        <w:bidi w:val="0"/>
+        <w:jc w:val="left"/>
+        <w:rPr/>
+      </w:pPr>
+      <w:r>
+        <w:rPr>
+          <w:rFonts w:cs="Arial"/>
+          <w:i w:val="false"/>
+          <w:iCs w:val="false"/>
+          <w:sz w:val="24"/>
+          <w:szCs w:val="24"/>
+        </w:rPr>
+        <w:tab/>
+      </w:r>
+      <w:r>
+        <w:rPr>
+          <w:rFonts w:cs="Arial"/>
+          <w:i w:val="false"/>
+          <w:iCs w:val="false"/>
+          <w:sz w:val="24"/>
+          <w:szCs w:val="24"/>
+        </w:rPr>
+        <w:t>We suggest that Douglas Schemske, Hopi Hoekstra, and Qifa Zhang would be good Editorial Board members for this manuscript. All would be able to provide strong insights into mapping the genetic basis of adaptive and ecologically relevant traits in a field experimental context.</w:t>
+      </w:r>
+    </w:p>
+    <w:p>
+      <w:pPr>
+        <w:pStyle w:val="Normal"/>
+        <w:bidi w:val="0"/>
+        <w:jc w:val="left"/>
+        <w:rPr>
+          <w:rFonts w:ascii="Liberation Serif" w:hAnsi="Liberation Serif" w:cs="Arial"/>
+          <w:i w:val="false"/>
+          <w:i w:val="false"/>
+          <w:iCs w:val="false"/>
+          <w:sz w:val="24"/>
+          <w:szCs w:val="24"/>
+        </w:rPr>
+      </w:pPr>
+      <w:r>
+        <w:rPr>
+          <w:rFonts w:cs="Arial"/>
+          <w:i w:val="false"/>
+          <w:iCs w:val="false"/>
+          <w:sz w:val="24"/>
+          <w:szCs w:val="24"/>
+        </w:rPr>
       </w:r>
     </w:p>
     <w:p>

</xml_diff>